<commit_message>
Update BasicFunctionsFlow and Mô tả các chức năng chính 2
</commit_message>
<xml_diff>
--- a/Reports/Mô tả các chức năng chính 2.docx
+++ b/Reports/Mô tả các chức năng chính 2.docx
@@ -1189,10 +1189,7 @@
         <w:suppressAutoHyphens/>
       </w:pPr>
       <w:r>
-        <w:t xml:space="preserve">B3: </w:t>
-      </w:r>
-      <w:r>
-        <w:t>thiết bị của User và Admin cùng hiển thị form xác nhận giao dịch. Sau khi cả 2 đã chọn Xác Nhận, ứng dụng phía Admin được chuyển đến màn hình tính điểm.</w:t>
+        <w:t>B3: thiết bị của User và Admin cùng hiển thị form xác nhận giao dịch. Sau khi cả 2 đã chọn Xác Nhận, ứng dụng phía Admin được chuyển đến màn hình tính điểm.</w:t>
       </w:r>
     </w:p>
     <w:p>
@@ -1255,10 +1252,7 @@
         <w:suppressAutoHyphens/>
       </w:pPr>
       <w:r>
-        <w:t xml:space="preserve">B3: </w:t>
-      </w:r>
-      <w:r>
-        <w:t>thiết bị của User và Admin cùng hiển thị form xác nhận giao dịch. Sau khi cả 2 đã chọn Xác Nhận, ứng dụng phía Admin được chuyển đến màn hình tính điểm.</w:t>
+        <w:t>B3: thiết bị của User và Admin cùng hiển thị form xác nhận giao dịch. Sau khi cả 2 đã chọn Xác Nhận, ứng dụng phía Admin được chuyển đến màn hình tính điểm.</w:t>
       </w:r>
     </w:p>
     <w:p>
@@ -1486,39 +1480,95 @@
       <w:pPr>
         <w:suppressAutoHyphens/>
       </w:pPr>
-      <w:bookmarkStart w:id="2" w:name="_GoBack"/>
+    </w:p>
+    <w:p>
+      <w:pPr>
+        <w:pStyle w:val="Heading1"/>
+        <w:rPr>
+          <w:rFonts w:cs="Segoe UI"/>
+          <w:color w:val="000000"/>
+        </w:rPr>
+      </w:pPr>
+      <w:bookmarkStart w:id="2" w:name="_Toc404124897"/>
+      <w:r>
+        <w:rPr>
+          <w:rFonts w:cs="Segoe UI"/>
+          <w:color w:val="000000"/>
+        </w:rPr>
+        <w:t>Đổ</w:t>
+      </w:r>
+      <w:r>
+        <w:rPr>
+          <w:rFonts w:cs="Segoe UI"/>
+          <w:color w:val="000000"/>
+        </w:rPr>
+        <w:t>i Q</w:t>
+      </w:r>
+      <w:r>
+        <w:rPr>
+          <w:rFonts w:cs="Segoe UI"/>
+          <w:color w:val="000000"/>
+        </w:rPr>
+        <w:t>uà</w:t>
+      </w:r>
       <w:bookmarkEnd w:id="2"/>
     </w:p>
     <w:p>
       <w:pPr>
+        <w:spacing w:before="0" w:after="160" w:line="259" w:lineRule="auto"/>
+        <w:rPr>
+          <w:rFonts w:eastAsiaTheme="majorEastAsia" w:cs="Segoe UI"/>
+          <w:b/>
+          <w:bCs/>
+          <w:color w:val="000000"/>
+          <w:sz w:val="44"/>
+          <w:szCs w:val="28"/>
+        </w:rPr>
+      </w:pPr>
+      <w:r>
+        <w:rPr>
+          <w:rFonts w:cs="Segoe UI"/>
+          <w:color w:val="000000"/>
+        </w:rPr>
+        <w:br w:type="page"/>
+      </w:r>
+    </w:p>
+    <w:p>
+      <w:pPr>
         <w:pStyle w:val="Heading1"/>
         <w:rPr>
           <w:rFonts w:cs="Segoe UI"/>
           <w:color w:val="000000"/>
         </w:rPr>
       </w:pPr>
-      <w:bookmarkStart w:id="3" w:name="_Toc404124897"/>
-      <w:r>
-        <w:rPr>
-          <w:rFonts w:cs="Segoe UI"/>
-          <w:color w:val="000000"/>
-        </w:rPr>
-        <w:t>Đổ</w:t>
-      </w:r>
-      <w:r>
-        <w:rPr>
-          <w:rFonts w:cs="Segoe UI"/>
-          <w:color w:val="000000"/>
-        </w:rPr>
-        <w:t>i Q</w:t>
-      </w:r>
-      <w:r>
-        <w:rPr>
-          <w:rFonts w:cs="Segoe UI"/>
-          <w:color w:val="000000"/>
-        </w:rPr>
-        <w:t>uà</w:t>
-      </w:r>
+      <w:r>
+        <w:object w:dxaOrig="10425" w:dyaOrig="11236">
+          <v:shapetype id="_x0000_t75" coordsize="21600,21600" o:spt="75" o:preferrelative="t" path="m@4@5l@4@11@9@11@9@5xe" filled="f" stroked="f">
+            <v:stroke joinstyle="miter"/>
+            <v:formulas>
+              <v:f eqn="if lineDrawn pixelLineWidth 0"/>
+              <v:f eqn="sum @0 1 0"/>
+              <v:f eqn="sum 0 0 @1"/>
+              <v:f eqn="prod @2 1 2"/>
+              <v:f eqn="prod @3 21600 pixelWidth"/>
+              <v:f eqn="prod @3 21600 pixelHeight"/>
+              <v:f eqn="sum @0 0 1"/>
+              <v:f eqn="prod @6 1 2"/>
+              <v:f eqn="prod @7 21600 pixelWidth"/>
+              <v:f eqn="sum @8 21600 0"/>
+              <v:f eqn="prod @7 21600 pixelHeight"/>
+              <v:f eqn="sum @10 21600 0"/>
+            </v:formulas>
+            <v:path o:extrusionok="f" gradientshapeok="t" o:connecttype="rect"/>
+            <o:lock v:ext="edit" aspectratio="t"/>
+          </v:shapetype>
+          <v:shape id="_x0000_i1025" type="#_x0000_t75" style="width:503.25pt;height:543pt" o:ole="">
+            <v:imagedata r:id="rId13" o:title=""/>
+          </v:shape>
+          <o:OLEObject Type="Embed" ProgID="Visio.Drawing.15" ShapeID="_x0000_i1025" DrawAspect="Content" ObjectID="_1478515211" r:id="rId14"/>
+        </w:object>
+      </w:r>
+      <w:bookmarkStart w:id="3" w:name="_GoBack"/>
       <w:bookmarkEnd w:id="3"/>
     </w:p>
     <w:p>
@@ -1606,7 +1656,7 @@
                     </pic:cNvPicPr>
                   </pic:nvPicPr>
                   <pic:blipFill>
-                    <a:blip r:embed="rId13">
+                    <a:blip r:embed="rId15">
                       <a:extLst>
                         <a:ext uri="{28A0092B-C50C-407E-A947-70E740481C1C}">
                           <a14:useLocalDpi xmlns:a14="http://schemas.microsoft.com/office/drawing/2010/main" val="0"/>
@@ -1745,7 +1795,7 @@
                     </pic:cNvPicPr>
                   </pic:nvPicPr>
                   <pic:blipFill>
-                    <a:blip r:embed="rId14">
+                    <a:blip r:embed="rId16">
                       <a:extLst>
                         <a:ext uri="{28A0092B-C50C-407E-A947-70E740481C1C}">
                           <a14:useLocalDpi xmlns:a14="http://schemas.microsoft.com/office/drawing/2010/main" val="0"/>
@@ -1910,7 +1960,7 @@
                     </pic:cNvPicPr>
                   </pic:nvPicPr>
                   <pic:blipFill>
-                    <a:blip r:embed="rId13">
+                    <a:blip r:embed="rId15">
                       <a:extLst>
                         <a:ext uri="{28A0092B-C50C-407E-A947-70E740481C1C}">
                           <a14:useLocalDpi xmlns:a14="http://schemas.microsoft.com/office/drawing/2010/main" val="0"/>
@@ -1998,7 +2048,7 @@
                     </pic:cNvPicPr>
                   </pic:nvPicPr>
                   <pic:blipFill>
-                    <a:blip r:embed="rId14">
+                    <a:blip r:embed="rId16">
                       <a:extLst>
                         <a:ext uri="{28A0092B-C50C-407E-A947-70E740481C1C}">
                           <a14:useLocalDpi xmlns:a14="http://schemas.microsoft.com/office/drawing/2010/main" val="0"/>
@@ -2315,7 +2365,7 @@
                     </pic:cNvPicPr>
                   </pic:nvPicPr>
                   <pic:blipFill>
-                    <a:blip r:embed="rId13">
+                    <a:blip r:embed="rId15">
                       <a:extLst>
                         <a:ext uri="{28A0092B-C50C-407E-A947-70E740481C1C}">
                           <a14:useLocalDpi xmlns:a14="http://schemas.microsoft.com/office/drawing/2010/main" val="0"/>
@@ -2443,7 +2493,7 @@
                     </pic:cNvPicPr>
                   </pic:nvPicPr>
                   <pic:blipFill>
-                    <a:blip r:embed="rId15" cstate="print">
+                    <a:blip r:embed="rId17" cstate="print">
                       <a:extLst>
                         <a:ext uri="{28A0092B-C50C-407E-A947-70E740481C1C}">
                           <a14:useLocalDpi xmlns:a14="http://schemas.microsoft.com/office/drawing/2010/main" val="0"/>
@@ -2532,8 +2582,8 @@
       </w:pPr>
     </w:p>
     <w:sectPr>
-      <w:headerReference w:type="default" r:id="rId16"/>
-      <w:footerReference w:type="default" r:id="rId17"/>
+      <w:headerReference w:type="default" r:id="rId18"/>
+      <w:footerReference w:type="default" r:id="rId19"/>
       <w:pgSz w:w="12240" w:h="15840"/>
       <w:pgMar w:top="1080" w:right="1080" w:bottom="1080" w:left="1080" w:header="720" w:footer="720" w:gutter="0"/>
       <w:cols w:space="720"/>
@@ -2656,7 +2706,7 @@
               <w:color w:val="FFFFFF" w:themeColor="background1"/>
               <w:sz w:val="24"/>
             </w:rPr>
-            <w:t>5</w:t>
+            <w:t>7</w:t>
           </w:r>
           <w:r>
             <w:rPr>
@@ -8058,7 +8108,7 @@
 </file>
 
 <file path=customXml/itemProps1.xml><?xml version="1.0" encoding="utf-8"?>
-<ds:datastoreItem xmlns:ds="http://schemas.openxmlformats.org/officeDocument/2006/customXml" ds:itemID="{F05B7EDA-6DFE-438C-ADEE-4EE1750D0D2B}">
+<ds:datastoreItem xmlns:ds="http://schemas.openxmlformats.org/officeDocument/2006/customXml" ds:itemID="{C355966B-A989-4168-8EBC-75275CF48394}">
   <ds:schemaRefs>
     <ds:schemaRef ds:uri="http://schemas.openxmlformats.org/officeDocument/2006/bibliography"/>
   </ds:schemaRefs>

</xml_diff>

<commit_message>
add 4 folders: admin application, introduce_login_admin, Prototype 2.0, user-flow
</commit_message>
<xml_diff>
--- a/Reports/Mô tả các chức năng chính 2.docx
+++ b/Reports/Mô tả các chức năng chính 2.docx
@@ -1218,10 +1218,16 @@
       <w:r>
         <w:t xml:space="preserve">mỗi tài khoản lúc tạo ra sẽ được sinh một mã QR code riêng. </w:t>
       </w:r>
+      <w:bookmarkStart w:id="2" w:name="_GoBack"/>
+      <w:bookmarkEnd w:id="2"/>
     </w:p>
     <w:p>
       <w:pPr>
         <w:pStyle w:val="ListParagraph"/>
+        <w:numPr>
+          <w:ilvl w:val="0"/>
+          <w:numId w:val="40"/>
+        </w:numPr>
         <w:suppressAutoHyphens/>
       </w:pPr>
       <w:r>
@@ -1234,6 +1240,10 @@
     <w:p>
       <w:pPr>
         <w:pStyle w:val="ListParagraph"/>
+        <w:numPr>
+          <w:ilvl w:val="0"/>
+          <w:numId w:val="40"/>
+        </w:numPr>
         <w:suppressAutoHyphens/>
       </w:pPr>
       <w:r>
@@ -1249,6 +1259,10 @@
     <w:p>
       <w:pPr>
         <w:pStyle w:val="ListParagraph"/>
+        <w:numPr>
+          <w:ilvl w:val="0"/>
+          <w:numId w:val="40"/>
+        </w:numPr>
         <w:suppressAutoHyphens/>
       </w:pPr>
       <w:r>
@@ -1489,7 +1503,7 @@
           <w:color w:val="000000"/>
         </w:rPr>
       </w:pPr>
-      <w:bookmarkStart w:id="2" w:name="_Toc404124897"/>
+      <w:bookmarkStart w:id="3" w:name="_Toc404124897"/>
       <w:r>
         <w:rPr>
           <w:rFonts w:cs="Segoe UI"/>
@@ -1511,7 +1525,7 @@
         </w:rPr>
         <w:t>uà</w:t>
       </w:r>
-      <w:bookmarkEnd w:id="2"/>
+      <w:bookmarkEnd w:id="3"/>
     </w:p>
     <w:p>
       <w:pPr>
@@ -1565,11 +1579,9 @@
           <v:shape id="_x0000_i1025" type="#_x0000_t75" style="width:503.25pt;height:543pt" o:ole="">
             <v:imagedata r:id="rId13" o:title=""/>
           </v:shape>
-          <o:OLEObject Type="Embed" ProgID="Visio.Drawing.15" ShapeID="_x0000_i1025" DrawAspect="Content" ObjectID="_1478515211" r:id="rId14"/>
+          <o:OLEObject Type="Embed" ProgID="Visio.Drawing.15" ShapeID="_x0000_i1025" DrawAspect="Content" ObjectID="_1478515891" r:id="rId14"/>
         </w:object>
       </w:r>
-      <w:bookmarkStart w:id="3" w:name="_GoBack"/>
-      <w:bookmarkEnd w:id="3"/>
     </w:p>
     <w:p>
       <w:pPr>
@@ -1605,7 +1617,14 @@
           <w:rFonts w:cs="Segoe UI"/>
           <w:color w:val="000000"/>
         </w:rPr>
-        <w:t xml:space="preserve">User dùng điểm để mua một món quà trên trang của shop, chọn chế độ gửi từ xa. </w:t>
+        <w:t xml:space="preserve">B1: </w:t>
+      </w:r>
+      <w:r>
+        <w:rPr>
+          <w:rFonts w:cs="Segoe UI"/>
+          <w:color w:val="000000"/>
+        </w:rPr>
+        <w:t xml:space="preserve">User dùng điểm để mua quà trên trang của shop, chọn chế độ gửi từ xa. </w:t>
       </w:r>
       <w:r>
         <w:rPr>
@@ -1705,74 +1724,74 @@
           <w:rFonts w:cs="Segoe UI"/>
           <w:color w:val="000000"/>
         </w:rPr>
-        <w:t>Admin xem các request đổi quà từ ngườ</w:t>
-      </w:r>
-      <w:r>
+        <w:t>B2: Admin gửi quà đến cho User.</w:t>
+      </w:r>
+    </w:p>
+    <w:p>
+      <w:pPr>
+        <w:pStyle w:val="ListParagraph"/>
+        <w:numPr>
+          <w:ilvl w:val="0"/>
+          <w:numId w:val="38"/>
+        </w:numPr>
         <w:rPr>
           <w:rFonts w:cs="Segoe UI"/>
           <w:color w:val="000000"/>
         </w:rPr>
-        <w:t>i dùng và</w:t>
-      </w:r>
+      </w:pPr>
       <w:r>
         <w:rPr>
           <w:rFonts w:cs="Segoe UI"/>
           <w:color w:val="000000"/>
         </w:rPr>
-        <w:t xml:space="preserve"> chuẩn bị</w:t>
-      </w:r>
-      <w:r>
+        <w:t>B3: User kí nhận quà.</w:t>
+      </w:r>
+    </w:p>
+    <w:p>
+      <w:pPr>
+        <w:pStyle w:val="ListParagraph"/>
+        <w:numPr>
+          <w:ilvl w:val="0"/>
+          <w:numId w:val="38"/>
+        </w:numPr>
         <w:rPr>
           <w:rFonts w:cs="Segoe UI"/>
           <w:color w:val="000000"/>
         </w:rPr>
-        <w:t xml:space="preserve"> quà. Sau đó, admin gửi quà cho user thông qua bưu điện hoặc chính nhân viên của mình</w:t>
-      </w:r>
+      </w:pPr>
       <w:r>
         <w:rPr>
           <w:rFonts w:cs="Segoe UI"/>
           <w:color w:val="000000"/>
         </w:rPr>
-        <w:t xml:space="preserve">, yêu cầu user kí nhận. Sau khi xem lại </w:t>
-      </w:r>
-      <w:r>
+        <w:t>B4: Admin tìm đến mục Awards của User</w:t>
+      </w:r>
+    </w:p>
+    <w:p>
+      <w:pPr>
+        <w:pStyle w:val="ListParagraph"/>
+        <w:numPr>
+          <w:ilvl w:val="0"/>
+          <w:numId w:val="38"/>
+        </w:numPr>
         <w:rPr>
           <w:rFonts w:cs="Segoe UI"/>
           <w:color w:val="000000"/>
         </w:rPr>
-        <w:t xml:space="preserve">các </w:t>
-      </w:r>
+      </w:pPr>
       <w:r>
         <w:rPr>
           <w:rFonts w:cs="Segoe UI"/>
           <w:color w:val="000000"/>
         </w:rPr>
-        <w:t>kí nhận, và đảm bảo user đã nhận đượ</w:t>
-      </w:r>
-      <w:r>
-        <w:rPr>
-          <w:rFonts w:cs="Segoe UI"/>
-          <w:color w:val="000000"/>
-        </w:rPr>
-        <w:t>c quà, admin vào trang “Awards”</w:t>
-      </w:r>
-      <w:r>
-        <w:rPr>
-          <w:rFonts w:cs="Segoe UI"/>
-          <w:color w:val="000000"/>
-        </w:rPr>
-        <w:t xml:space="preserve"> của user, remove món quà vừa gửi đi.</w:t>
-      </w:r>
-    </w:p>
-    <w:p>
-      <w:pPr>
-        <w:pStyle w:val="ListParagraph"/>
-        <w:jc w:val="center"/>
-        <w:rPr>
-          <w:rFonts w:cs="Segoe UI"/>
-          <w:color w:val="000000"/>
-        </w:rPr>
-      </w:pPr>
+        <w:t>B5: Admin check vào các món quà đã gửi đi để đánh dấu “Đã gửi”.</w:t>
+      </w:r>
+      <w:r>
+        <w:rPr>
+          <w:noProof/>
+        </w:rPr>
+        <w:t xml:space="preserve"> </w:t>
+      </w:r>
       <w:r>
         <w:rPr>
           <w:noProof/>
@@ -2706,7 +2725,7 @@
               <w:color w:val="FFFFFF" w:themeColor="background1"/>
               <w:sz w:val="24"/>
             </w:rPr>
-            <w:t>7</w:t>
+            <w:t>13</w:t>
           </w:r>
           <w:r>
             <w:rPr>
@@ -5122,6 +5141,119 @@
     </w:lvl>
   </w:abstractNum>
   <w:abstractNum w:abstractNumId="21">
+    <w:nsid w:val="4B595681"/>
+    <w:multiLevelType w:val="hybridMultilevel"/>
+    <w:tmpl w:val="9F8C4870"/>
+    <w:lvl w:ilvl="0" w:tplc="04090001">
+      <w:start w:val="1"/>
+      <w:numFmt w:val="bullet"/>
+      <w:lvlText w:val=""/>
+      <w:lvlJc w:val="left"/>
+      <w:pPr>
+        <w:ind w:left="1440" w:hanging="360"/>
+      </w:pPr>
+      <w:rPr>
+        <w:rFonts w:ascii="Symbol" w:hAnsi="Symbol" w:hint="default"/>
+      </w:rPr>
+    </w:lvl>
+    <w:lvl w:ilvl="1" w:tplc="04090003" w:tentative="1">
+      <w:start w:val="1"/>
+      <w:numFmt w:val="bullet"/>
+      <w:lvlText w:val="o"/>
+      <w:lvlJc w:val="left"/>
+      <w:pPr>
+        <w:ind w:left="2160" w:hanging="360"/>
+      </w:pPr>
+      <w:rPr>
+        <w:rFonts w:ascii="Courier New" w:hAnsi="Courier New" w:cs="Courier New" w:hint="default"/>
+      </w:rPr>
+    </w:lvl>
+    <w:lvl w:ilvl="2" w:tplc="04090005" w:tentative="1">
+      <w:start w:val="1"/>
+      <w:numFmt w:val="bullet"/>
+      <w:lvlText w:val=""/>
+      <w:lvlJc w:val="left"/>
+      <w:pPr>
+        <w:ind w:left="2880" w:hanging="360"/>
+      </w:pPr>
+      <w:rPr>
+        <w:rFonts w:ascii="Wingdings" w:hAnsi="Wingdings" w:hint="default"/>
+      </w:rPr>
+    </w:lvl>
+    <w:lvl w:ilvl="3" w:tplc="04090001" w:tentative="1">
+      <w:start w:val="1"/>
+      <w:numFmt w:val="bullet"/>
+      <w:lvlText w:val=""/>
+      <w:lvlJc w:val="left"/>
+      <w:pPr>
+        <w:ind w:left="3600" w:hanging="360"/>
+      </w:pPr>
+      <w:rPr>
+        <w:rFonts w:ascii="Symbol" w:hAnsi="Symbol" w:hint="default"/>
+      </w:rPr>
+    </w:lvl>
+    <w:lvl w:ilvl="4" w:tplc="04090003" w:tentative="1">
+      <w:start w:val="1"/>
+      <w:numFmt w:val="bullet"/>
+      <w:lvlText w:val="o"/>
+      <w:lvlJc w:val="left"/>
+      <w:pPr>
+        <w:ind w:left="4320" w:hanging="360"/>
+      </w:pPr>
+      <w:rPr>
+        <w:rFonts w:ascii="Courier New" w:hAnsi="Courier New" w:cs="Courier New" w:hint="default"/>
+      </w:rPr>
+    </w:lvl>
+    <w:lvl w:ilvl="5" w:tplc="04090005" w:tentative="1">
+      <w:start w:val="1"/>
+      <w:numFmt w:val="bullet"/>
+      <w:lvlText w:val=""/>
+      <w:lvlJc w:val="left"/>
+      <w:pPr>
+        <w:ind w:left="5040" w:hanging="360"/>
+      </w:pPr>
+      <w:rPr>
+        <w:rFonts w:ascii="Wingdings" w:hAnsi="Wingdings" w:hint="default"/>
+      </w:rPr>
+    </w:lvl>
+    <w:lvl w:ilvl="6" w:tplc="04090001" w:tentative="1">
+      <w:start w:val="1"/>
+      <w:numFmt w:val="bullet"/>
+      <w:lvlText w:val=""/>
+      <w:lvlJc w:val="left"/>
+      <w:pPr>
+        <w:ind w:left="5760" w:hanging="360"/>
+      </w:pPr>
+      <w:rPr>
+        <w:rFonts w:ascii="Symbol" w:hAnsi="Symbol" w:hint="default"/>
+      </w:rPr>
+    </w:lvl>
+    <w:lvl w:ilvl="7" w:tplc="04090003" w:tentative="1">
+      <w:start w:val="1"/>
+      <w:numFmt w:val="bullet"/>
+      <w:lvlText w:val="o"/>
+      <w:lvlJc w:val="left"/>
+      <w:pPr>
+        <w:ind w:left="6480" w:hanging="360"/>
+      </w:pPr>
+      <w:rPr>
+        <w:rFonts w:ascii="Courier New" w:hAnsi="Courier New" w:cs="Courier New" w:hint="default"/>
+      </w:rPr>
+    </w:lvl>
+    <w:lvl w:ilvl="8" w:tplc="04090005" w:tentative="1">
+      <w:start w:val="1"/>
+      <w:numFmt w:val="bullet"/>
+      <w:lvlText w:val=""/>
+      <w:lvlJc w:val="left"/>
+      <w:pPr>
+        <w:ind w:left="7200" w:hanging="360"/>
+      </w:pPr>
+      <w:rPr>
+        <w:rFonts w:ascii="Wingdings" w:hAnsi="Wingdings" w:hint="default"/>
+      </w:rPr>
+    </w:lvl>
+  </w:abstractNum>
+  <w:abstractNum w:abstractNumId="22">
     <w:nsid w:val="4BCA59E2"/>
     <w:multiLevelType w:val="hybridMultilevel"/>
     <w:tmpl w:val="E32E1DDC"/>
@@ -5233,7 +5365,7 @@
       </w:rPr>
     </w:lvl>
   </w:abstractNum>
-  <w:abstractNum w:abstractNumId="22">
+  <w:abstractNum w:abstractNumId="23">
     <w:nsid w:val="520B3455"/>
     <w:multiLevelType w:val="multilevel"/>
     <w:tmpl w:val="ABF0CA9E"/>
@@ -5322,7 +5454,7 @@
       </w:pPr>
     </w:lvl>
   </w:abstractNum>
-  <w:abstractNum w:abstractNumId="23">
+  <w:abstractNum w:abstractNumId="24">
     <w:nsid w:val="52DF6C79"/>
     <w:multiLevelType w:val="hybridMultilevel"/>
     <w:tmpl w:val="A538EF8A"/>
@@ -5435,7 +5567,7 @@
       </w:rPr>
     </w:lvl>
   </w:abstractNum>
-  <w:abstractNum w:abstractNumId="24">
+  <w:abstractNum w:abstractNumId="25">
     <w:nsid w:val="55420F41"/>
     <w:multiLevelType w:val="hybridMultilevel"/>
     <w:tmpl w:val="E7424E6A"/>
@@ -5547,7 +5679,7 @@
       </w:rPr>
     </w:lvl>
   </w:abstractNum>
-  <w:abstractNum w:abstractNumId="25">
+  <w:abstractNum w:abstractNumId="26">
     <w:nsid w:val="5B9E0216"/>
     <w:multiLevelType w:val="hybridMultilevel"/>
     <w:tmpl w:val="60F4F7A2"/>
@@ -5660,7 +5792,7 @@
       </w:rPr>
     </w:lvl>
   </w:abstractNum>
-  <w:abstractNum w:abstractNumId="26">
+  <w:abstractNum w:abstractNumId="27">
     <w:nsid w:val="5DAA06E0"/>
     <w:multiLevelType w:val="hybridMultilevel"/>
     <w:tmpl w:val="5A2E30A6"/>
@@ -5772,7 +5904,7 @@
       </w:rPr>
     </w:lvl>
   </w:abstractNum>
-  <w:abstractNum w:abstractNumId="27">
+  <w:abstractNum w:abstractNumId="28">
     <w:nsid w:val="612A6495"/>
     <w:multiLevelType w:val="hybridMultilevel"/>
     <w:tmpl w:val="03AAF32C"/>
@@ -5884,7 +6016,7 @@
       </w:rPr>
     </w:lvl>
   </w:abstractNum>
-  <w:abstractNum w:abstractNumId="28">
+  <w:abstractNum w:abstractNumId="29">
     <w:nsid w:val="61444C39"/>
     <w:multiLevelType w:val="multilevel"/>
     <w:tmpl w:val="DDA48C2C"/>
@@ -5998,7 +6130,7 @@
       </w:rPr>
     </w:lvl>
   </w:abstractNum>
-  <w:abstractNum w:abstractNumId="29">
+  <w:abstractNum w:abstractNumId="30">
     <w:nsid w:val="62906BE4"/>
     <w:multiLevelType w:val="hybridMultilevel"/>
     <w:tmpl w:val="9EEEB992"/>
@@ -6111,7 +6243,7 @@
       </w:rPr>
     </w:lvl>
   </w:abstractNum>
-  <w:abstractNum w:abstractNumId="30">
+  <w:abstractNum w:abstractNumId="31">
     <w:nsid w:val="66D40F73"/>
     <w:multiLevelType w:val="hybridMultilevel"/>
     <w:tmpl w:val="C192AECC"/>
@@ -6224,7 +6356,7 @@
       </w:rPr>
     </w:lvl>
   </w:abstractNum>
-  <w:abstractNum w:abstractNumId="31">
+  <w:abstractNum w:abstractNumId="32">
     <w:nsid w:val="67B00D89"/>
     <w:multiLevelType w:val="hybridMultilevel"/>
     <w:tmpl w:val="A0ECF6C2"/>
@@ -6336,7 +6468,7 @@
       </w:rPr>
     </w:lvl>
   </w:abstractNum>
-  <w:abstractNum w:abstractNumId="32">
+  <w:abstractNum w:abstractNumId="33">
     <w:nsid w:val="6AC42264"/>
     <w:multiLevelType w:val="hybridMultilevel"/>
     <w:tmpl w:val="27705406"/>
@@ -6448,7 +6580,7 @@
       </w:rPr>
     </w:lvl>
   </w:abstractNum>
-  <w:abstractNum w:abstractNumId="33">
+  <w:abstractNum w:abstractNumId="34">
     <w:nsid w:val="6D924D66"/>
     <w:multiLevelType w:val="hybridMultilevel"/>
     <w:tmpl w:val="1FD6D5F6"/>
@@ -6560,7 +6692,7 @@
       </w:rPr>
     </w:lvl>
   </w:abstractNum>
-  <w:abstractNum w:abstractNumId="34">
+  <w:abstractNum w:abstractNumId="35">
     <w:nsid w:val="7336214B"/>
     <w:multiLevelType w:val="hybridMultilevel"/>
     <w:tmpl w:val="F3BE5D5E"/>
@@ -6672,7 +6804,7 @@
       </w:rPr>
     </w:lvl>
   </w:abstractNum>
-  <w:abstractNum w:abstractNumId="35">
+  <w:abstractNum w:abstractNumId="36">
     <w:nsid w:val="78E001B2"/>
     <w:multiLevelType w:val="hybridMultilevel"/>
     <w:tmpl w:val="575A8C32"/>
@@ -6785,7 +6917,7 @@
       </w:rPr>
     </w:lvl>
   </w:abstractNum>
-  <w:abstractNum w:abstractNumId="36">
+  <w:abstractNum w:abstractNumId="37">
     <w:nsid w:val="79B44B95"/>
     <w:multiLevelType w:val="hybridMultilevel"/>
     <w:tmpl w:val="94481E90"/>
@@ -6898,7 +7030,7 @@
       </w:rPr>
     </w:lvl>
   </w:abstractNum>
-  <w:abstractNum w:abstractNumId="37">
+  <w:abstractNum w:abstractNumId="38">
     <w:nsid w:val="7B3567E8"/>
     <w:multiLevelType w:val="hybridMultilevel"/>
     <w:tmpl w:val="376A6C5C"/>
@@ -7010,7 +7142,7 @@
       </w:rPr>
     </w:lvl>
   </w:abstractNum>
-  <w:abstractNum w:abstractNumId="38">
+  <w:abstractNum w:abstractNumId="39">
     <w:nsid w:val="7FF77356"/>
     <w:multiLevelType w:val="hybridMultilevel"/>
     <w:tmpl w:val="BBC28ACC"/>
@@ -7124,7 +7256,7 @@
     </w:lvl>
   </w:abstractNum>
   <w:num w:numId="1">
-    <w:abstractNumId w:val="28"/>
+    <w:abstractNumId w:val="29"/>
   </w:num>
   <w:num w:numId="2">
     <w:abstractNumId w:val="8"/>
@@ -7145,16 +7277,16 @@
     <w:abstractNumId w:val="0"/>
   </w:num>
   <w:num w:numId="8">
-    <w:abstractNumId w:val="37"/>
+    <w:abstractNumId w:val="38"/>
   </w:num>
   <w:num w:numId="9">
-    <w:abstractNumId w:val="33"/>
+    <w:abstractNumId w:val="34"/>
   </w:num>
   <w:num w:numId="10">
-    <w:abstractNumId w:val="30"/>
+    <w:abstractNumId w:val="31"/>
   </w:num>
   <w:num w:numId="11">
-    <w:abstractNumId w:val="34"/>
+    <w:abstractNumId w:val="35"/>
   </w:num>
   <w:num w:numId="12">
     <w:abstractNumId w:val="1"/>
@@ -7166,7 +7298,7 @@
     <w:abstractNumId w:val="17"/>
   </w:num>
   <w:num w:numId="15">
-    <w:abstractNumId w:val="23"/>
+    <w:abstractNumId w:val="24"/>
   </w:num>
   <w:num w:numId="16">
     <w:abstractNumId w:val="2"/>
@@ -7175,25 +7307,25 @@
     <w:abstractNumId w:val="5"/>
   </w:num>
   <w:num w:numId="18">
-    <w:abstractNumId w:val="32"/>
+    <w:abstractNumId w:val="33"/>
   </w:num>
   <w:num w:numId="19">
     <w:abstractNumId w:val="3"/>
   </w:num>
   <w:num w:numId="20">
-    <w:abstractNumId w:val="25"/>
+    <w:abstractNumId w:val="26"/>
   </w:num>
   <w:num w:numId="21">
-    <w:abstractNumId w:val="21"/>
+    <w:abstractNumId w:val="22"/>
   </w:num>
   <w:num w:numId="22">
     <w:abstractNumId w:val="6"/>
   </w:num>
   <w:num w:numId="23">
-    <w:abstractNumId w:val="27"/>
+    <w:abstractNumId w:val="28"/>
   </w:num>
   <w:num w:numId="24">
-    <w:abstractNumId w:val="36"/>
+    <w:abstractNumId w:val="37"/>
   </w:num>
   <w:num w:numId="25">
     <w:abstractNumId w:val="10"/>
@@ -7202,19 +7334,19 @@
     <w:abstractNumId w:val="14"/>
   </w:num>
   <w:num w:numId="27">
-    <w:abstractNumId w:val="22"/>
+    <w:abstractNumId w:val="23"/>
   </w:num>
   <w:num w:numId="28">
     <w:abstractNumId w:val="19"/>
   </w:num>
   <w:num w:numId="29">
-    <w:abstractNumId w:val="26"/>
+    <w:abstractNumId w:val="27"/>
   </w:num>
   <w:num w:numId="30">
-    <w:abstractNumId w:val="31"/>
+    <w:abstractNumId w:val="32"/>
   </w:num>
   <w:num w:numId="31">
-    <w:abstractNumId w:val="29"/>
+    <w:abstractNumId w:val="30"/>
   </w:num>
   <w:num w:numId="32">
     <w:abstractNumId w:val="7"/>
@@ -7226,7 +7358,7 @@
     <w:abstractNumId w:val="18"/>
   </w:num>
   <w:num w:numId="35">
-    <w:abstractNumId w:val="24"/>
+    <w:abstractNumId w:val="25"/>
   </w:num>
   <w:num w:numId="36">
     <w:abstractNumId w:val="15"/>
@@ -7235,10 +7367,13 @@
     <w:abstractNumId w:val="11"/>
   </w:num>
   <w:num w:numId="38">
-    <w:abstractNumId w:val="38"/>
+    <w:abstractNumId w:val="39"/>
   </w:num>
   <w:num w:numId="39">
-    <w:abstractNumId w:val="35"/>
+    <w:abstractNumId w:val="36"/>
+  </w:num>
+  <w:num w:numId="40">
+    <w:abstractNumId w:val="21"/>
   </w:num>
 </w:numbering>
 </file>
@@ -8108,7 +8243,7 @@
 </file>
 
 <file path=customXml/itemProps1.xml><?xml version="1.0" encoding="utf-8"?>
-<ds:datastoreItem xmlns:ds="http://schemas.openxmlformats.org/officeDocument/2006/customXml" ds:itemID="{C355966B-A989-4168-8EBC-75275CF48394}">
+<ds:datastoreItem xmlns:ds="http://schemas.openxmlformats.org/officeDocument/2006/customXml" ds:itemID="{A81ABFB6-4203-4BB4-87EE-C23145B6CB41}">
   <ds:schemaRefs>
     <ds:schemaRef ds:uri="http://schemas.openxmlformats.org/officeDocument/2006/bibliography"/>
   </ds:schemaRefs>

</xml_diff>

<commit_message>
edit Mô tả chức năng chính 2
</commit_message>
<xml_diff>
--- a/Reports/Mô tả các chức năng chính 2.docx
+++ b/Reports/Mô tả các chức năng chính 2.docx
@@ -1006,6 +1006,43 @@
     <w:p>
       <w:pPr>
         <w:pStyle w:val="ListParagraph"/>
+        <w:suppressAutoHyphens/>
+        <w:ind w:left="0"/>
+        <w:rPr>
+          <w:b/>
+        </w:rPr>
+      </w:pPr>
+      <w:r>
+        <w:object w:dxaOrig="9870" w:dyaOrig="10966">
+          <v:shapetype id="_x0000_t75" coordsize="21600,21600" o:spt="75" o:preferrelative="t" path="m@4@5l@4@11@9@11@9@5xe" filled="f" stroked="f">
+            <v:stroke joinstyle="miter"/>
+            <v:formulas>
+              <v:f eqn="if lineDrawn pixelLineWidth 0"/>
+              <v:f eqn="sum @0 1 0"/>
+              <v:f eqn="sum 0 0 @1"/>
+              <v:f eqn="prod @2 1 2"/>
+              <v:f eqn="prod @3 21600 pixelWidth"/>
+              <v:f eqn="prod @3 21600 pixelHeight"/>
+              <v:f eqn="sum @0 0 1"/>
+              <v:f eqn="prod @6 1 2"/>
+              <v:f eqn="prod @7 21600 pixelWidth"/>
+              <v:f eqn="sum @8 21600 0"/>
+              <v:f eqn="prod @7 21600 pixelHeight"/>
+              <v:f eqn="sum @10 21600 0"/>
+            </v:formulas>
+            <v:path o:extrusionok="f" gradientshapeok="t" o:connecttype="rect"/>
+            <o:lock v:ext="edit" aspectratio="t"/>
+          </v:shapetype>
+          <v:shape id="_x0000_i1026" type="#_x0000_t75" style="width:493.5pt;height:548.3pt" o:ole="">
+            <v:imagedata r:id="rId11" o:title=""/>
+          </v:shape>
+          <o:OLEObject Type="Embed" ProgID="Visio.Drawing.15" ShapeID="_x0000_i1026" DrawAspect="Content" ObjectID="_1478517037" r:id="rId12"/>
+        </w:object>
+      </w:r>
+    </w:p>
+    <w:p>
+      <w:pPr>
+        <w:pStyle w:val="ListParagraph"/>
         <w:numPr>
           <w:ilvl w:val="0"/>
           <w:numId w:val="38"/>
@@ -1074,7 +1111,7 @@
                     </pic:cNvPicPr>
                   </pic:nvPicPr>
                   <pic:blipFill>
-                    <a:blip r:embed="rId11">
+                    <a:blip r:embed="rId13">
                       <a:extLst>
                         <a:ext uri="{28A0092B-C50C-407E-A947-70E740481C1C}">
                           <a14:useLocalDpi xmlns:a14="http://schemas.microsoft.com/office/drawing/2010/main" val="0"/>
@@ -1218,8 +1255,6 @@
       <w:r>
         <w:t xml:space="preserve">mỗi tài khoản lúc tạo ra sẽ được sinh một mã QR code riêng. </w:t>
       </w:r>
-      <w:bookmarkStart w:id="2" w:name="_GoBack"/>
-      <w:bookmarkEnd w:id="2"/>
     </w:p>
     <w:p>
       <w:pPr>
@@ -1299,6 +1334,49 @@
         </w:rPr>
         <w:t xml:space="preserve"> </w:t>
       </w:r>
+    </w:p>
+    <w:p>
+      <w:pPr>
+        <w:spacing w:before="0" w:after="160" w:line="259" w:lineRule="auto"/>
+        <w:rPr>
+          <w:b/>
+        </w:rPr>
+      </w:pPr>
+      <w:r>
+        <w:rPr>
+          <w:b/>
+        </w:rPr>
+        <w:br w:type="page"/>
+      </w:r>
+    </w:p>
+    <w:p>
+      <w:pPr>
+        <w:pStyle w:val="ListParagraph"/>
+        <w:suppressAutoHyphens/>
+        <w:ind w:left="0"/>
+        <w:jc w:val="center"/>
+      </w:pPr>
+      <w:r>
+        <w:object w:dxaOrig="1606" w:dyaOrig="11686">
+          <v:shape id="_x0000_i1027" type="#_x0000_t75" style="width:80.3pt;height:584.3pt" o:ole="">
+            <v:imagedata r:id="rId14" o:title=""/>
+          </v:shape>
+          <o:OLEObject Type="Embed" ProgID="Visio.Drawing.15" ShapeID="_x0000_i1027" DrawAspect="Content" ObjectID="_1478517038" r:id="rId15"/>
+        </w:object>
+      </w:r>
+      <w:bookmarkStart w:id="2" w:name="_GoBack"/>
+      <w:bookmarkEnd w:id="2"/>
+    </w:p>
+    <w:p>
+      <w:pPr>
+        <w:pStyle w:val="ListParagraph"/>
+        <w:suppressAutoHyphens/>
+        <w:ind w:left="0"/>
+        <w:jc w:val="center"/>
+        <w:rPr>
+          <w:b/>
+        </w:rPr>
+      </w:pPr>
     </w:p>
     <w:p>
       <w:pPr>
@@ -1458,7 +1536,7 @@
                     </pic:cNvPicPr>
                   </pic:nvPicPr>
                   <pic:blipFill>
-                    <a:blip r:embed="rId12">
+                    <a:blip r:embed="rId16">
                       <a:extLst>
                         <a:ext uri="{28A0092B-C50C-407E-A947-70E740481C1C}">
                           <a14:useLocalDpi xmlns:a14="http://schemas.microsoft.com/office/drawing/2010/main" val="0"/>
@@ -1557,29 +1635,10 @@
       </w:pPr>
       <w:r>
         <w:object w:dxaOrig="10425" w:dyaOrig="11236">
-          <v:shapetype id="_x0000_t75" coordsize="21600,21600" o:spt="75" o:preferrelative="t" path="m@4@5l@4@11@9@11@9@5xe" filled="f" stroked="f">
-            <v:stroke joinstyle="miter"/>
-            <v:formulas>
-              <v:f eqn="if lineDrawn pixelLineWidth 0"/>
-              <v:f eqn="sum @0 1 0"/>
-              <v:f eqn="sum 0 0 @1"/>
-              <v:f eqn="prod @2 1 2"/>
-              <v:f eqn="prod @3 21600 pixelWidth"/>
-              <v:f eqn="prod @3 21600 pixelHeight"/>
-              <v:f eqn="sum @0 0 1"/>
-              <v:f eqn="prod @6 1 2"/>
-              <v:f eqn="prod @7 21600 pixelWidth"/>
-              <v:f eqn="sum @8 21600 0"/>
-              <v:f eqn="prod @7 21600 pixelHeight"/>
-              <v:f eqn="sum @10 21600 0"/>
-            </v:formulas>
-            <v:path o:extrusionok="f" gradientshapeok="t" o:connecttype="rect"/>
-            <o:lock v:ext="edit" aspectratio="t"/>
-          </v:shapetype>
-          <v:shape id="_x0000_i1025" type="#_x0000_t75" style="width:503.25pt;height:543pt" o:ole="">
-            <v:imagedata r:id="rId13" o:title=""/>
+          <v:shape id="_x0000_i1025" type="#_x0000_t75" style="width:503.55pt;height:542.7pt" o:ole="">
+            <v:imagedata r:id="rId17" o:title=""/>
           </v:shape>
-          <o:OLEObject Type="Embed" ProgID="Visio.Drawing.15" ShapeID="_x0000_i1025" DrawAspect="Content" ObjectID="_1478515891" r:id="rId14"/>
+          <o:OLEObject Type="Embed" ProgID="Visio.Drawing.15" ShapeID="_x0000_i1025" DrawAspect="Content" ObjectID="_1478517039" r:id="rId18"/>
         </w:object>
       </w:r>
     </w:p>
@@ -1675,7 +1734,7 @@
                     </pic:cNvPicPr>
                   </pic:nvPicPr>
                   <pic:blipFill>
-                    <a:blip r:embed="rId15">
+                    <a:blip r:embed="rId19">
                       <a:extLst>
                         <a:ext uri="{28A0092B-C50C-407E-A947-70E740481C1C}">
                           <a14:useLocalDpi xmlns:a14="http://schemas.microsoft.com/office/drawing/2010/main" val="0"/>
@@ -1814,7 +1873,7 @@
                     </pic:cNvPicPr>
                   </pic:nvPicPr>
                   <pic:blipFill>
-                    <a:blip r:embed="rId16">
+                    <a:blip r:embed="rId20">
                       <a:extLst>
                         <a:ext uri="{28A0092B-C50C-407E-A947-70E740481C1C}">
                           <a14:useLocalDpi xmlns:a14="http://schemas.microsoft.com/office/drawing/2010/main" val="0"/>
@@ -1908,13 +1967,27 @@
           <w:rFonts w:cs="Segoe UI"/>
           <w:color w:val="000000"/>
         </w:rPr>
-        <w:t>+ User dùng điểm tích lũy để đổi một món quà trên trang “Awards” của shop</w:t>
+        <w:t xml:space="preserve">+ </w:t>
       </w:r>
       <w:r>
         <w:rPr>
           <w:rFonts w:cs="Segoe UI"/>
           <w:color w:val="000000"/>
         </w:rPr>
+        <w:t xml:space="preserve">B1: </w:t>
+      </w:r>
+      <w:r>
+        <w:rPr>
+          <w:rFonts w:cs="Segoe UI"/>
+          <w:color w:val="000000"/>
+        </w:rPr>
+        <w:t>User dùng điểm tích lũy để đổi quà trên trang “Awards” của shop</w:t>
+      </w:r>
+      <w:r>
+        <w:rPr>
+          <w:rFonts w:cs="Segoe UI"/>
+          <w:color w:val="000000"/>
+        </w:rPr>
         <w:t>, chọn chế độ nhận tại chỗ</w:t>
       </w:r>
       <w:r>
@@ -1937,6 +2010,77 @@
           <w:color w:val="000000"/>
         </w:rPr>
         <w:t>a user.</w:t>
+      </w:r>
+    </w:p>
+    <w:p>
+      <w:pPr>
+        <w:pStyle w:val="ListParagraph"/>
+        <w:rPr>
+          <w:rFonts w:cs="Segoe UI"/>
+          <w:color w:val="000000"/>
+        </w:rPr>
+      </w:pPr>
+      <w:r>
+        <w:rPr>
+          <w:rFonts w:cs="Segoe UI"/>
+          <w:color w:val="000000"/>
+        </w:rPr>
+        <w:t xml:space="preserve">+ B2: </w:t>
+      </w:r>
+      <w:r>
+        <w:rPr>
+          <w:rFonts w:cs="Segoe UI"/>
+          <w:color w:val="000000"/>
+        </w:rPr>
+        <w:t>Admin tìm đến mục Awards của User</w:t>
+      </w:r>
+    </w:p>
+    <w:p>
+      <w:pPr>
+        <w:pStyle w:val="ListParagraph"/>
+        <w:rPr>
+          <w:rFonts w:cs="Segoe UI"/>
+          <w:color w:val="000000"/>
+        </w:rPr>
+      </w:pPr>
+      <w:r>
+        <w:rPr>
+          <w:rFonts w:cs="Segoe UI"/>
+          <w:color w:val="000000"/>
+        </w:rPr>
+        <w:t>+ B3: Admin check vào các món quà mà User muốn đổi</w:t>
+      </w:r>
+    </w:p>
+    <w:p>
+      <w:pPr>
+        <w:pStyle w:val="ListParagraph"/>
+        <w:rPr>
+          <w:rFonts w:cs="Segoe UI"/>
+          <w:color w:val="000000"/>
+        </w:rPr>
+      </w:pPr>
+      <w:r>
+        <w:rPr>
+          <w:rFonts w:cs="Segoe UI"/>
+          <w:color w:val="000000"/>
+        </w:rPr>
+        <w:t>+ B4: Admin lấy quà cho User</w:t>
+      </w:r>
+    </w:p>
+    <w:p>
+      <w:pPr>
+        <w:pStyle w:val="ListParagraph"/>
+        <w:rPr>
+          <w:rFonts w:cs="Segoe UI"/>
+          <w:color w:val="000000"/>
+        </w:rPr>
+      </w:pPr>
+      <w:r>
+        <w:rPr>
+          <w:rFonts w:cs="Segoe UI"/>
+          <w:color w:val="000000"/>
+        </w:rPr>
+        <w:t>+ B5: User cho Admin xem CMND để xác thực</w:t>
       </w:r>
     </w:p>
     <w:p>
@@ -1979,7 +2123,7 @@
                     </pic:cNvPicPr>
                   </pic:nvPicPr>
                   <pic:blipFill>
-                    <a:blip r:embed="rId15">
+                    <a:blip r:embed="rId19">
                       <a:extLst>
                         <a:ext uri="{28A0092B-C50C-407E-A947-70E740481C1C}">
                           <a14:useLocalDpi xmlns:a14="http://schemas.microsoft.com/office/drawing/2010/main" val="0"/>
@@ -2023,22 +2167,6 @@
     <w:p>
       <w:pPr>
         <w:pStyle w:val="ListParagraph"/>
-        <w:rPr>
-          <w:rFonts w:cs="Segoe UI"/>
-          <w:color w:val="000000"/>
-        </w:rPr>
-      </w:pPr>
-      <w:r>
-        <w:rPr>
-          <w:rFonts w:cs="Segoe UI"/>
-          <w:color w:val="000000"/>
-        </w:rPr>
-        <w:t>+ User mang điện thoại đến cửa hàng, mở trang “Awards” để admin kiểm tra. Sau khi kiểm tra hợp lệ, admin sẽ dùng thiết bị tại cửa hàng, tìm đến trang “Awards” của user, và remove món quà vừa rồi đi.</w:t>
-      </w:r>
-    </w:p>
-    <w:p>
-      <w:pPr>
-        <w:pStyle w:val="ListParagraph"/>
         <w:jc w:val="center"/>
         <w:rPr>
           <w:rFonts w:cs="Segoe UI"/>
@@ -2067,7 +2195,7 @@
                     </pic:cNvPicPr>
                   </pic:nvPicPr>
                   <pic:blipFill>
-                    <a:blip r:embed="rId16">
+                    <a:blip r:embed="rId20">
                       <a:extLst>
                         <a:ext uri="{28A0092B-C50C-407E-A947-70E740481C1C}">
                           <a14:useLocalDpi xmlns:a14="http://schemas.microsoft.com/office/drawing/2010/main" val="0"/>
@@ -2144,24 +2272,64 @@
           <w:rFonts w:cs="Segoe UI"/>
           <w:color w:val="000000"/>
         </w:rPr>
-        <w:t xml:space="preserve">+ User đến cửa hàng, </w:t>
-      </w:r>
-      <w:r>
+        <w:t>+ B1: đặt quà:</w:t>
+      </w:r>
+    </w:p>
+    <w:p>
+      <w:pPr>
+        <w:pStyle w:val="ListParagraph"/>
+        <w:numPr>
+          <w:ilvl w:val="0"/>
+          <w:numId w:val="41"/>
+        </w:numPr>
         <w:rPr>
           <w:rFonts w:cs="Segoe UI"/>
           <w:color w:val="000000"/>
         </w:rPr>
-        <w:t xml:space="preserve">đọc tên tài khoản để admin tìm kiếm và xác định user. </w:t>
+      </w:pPr>
+      <w:r>
+        <w:rPr>
+          <w:rFonts w:cs="Segoe UI"/>
+          <w:color w:val="000000"/>
+        </w:rPr>
+        <w:t xml:space="preserve">Nếu User có mang điện thoại: Admin hướng dẫn User chọn và đặt quà bằng chính thiết bị của User. </w:t>
       </w:r>
     </w:p>
     <w:p>
       <w:pPr>
         <w:pStyle w:val="ListParagraph"/>
+        <w:numPr>
+          <w:ilvl w:val="0"/>
+          <w:numId w:val="41"/>
+        </w:numPr>
         <w:rPr>
           <w:rFonts w:cs="Segoe UI"/>
           <w:color w:val="000000"/>
         </w:rPr>
       </w:pPr>
+      <w:r>
+        <w:rPr>
+          <w:rFonts w:cs="Segoe UI"/>
+          <w:color w:val="000000"/>
+        </w:rPr>
+        <w:t xml:space="preserve">Nếu User không mang điện thoại, User sẽ dùng thiết bị có sẵn ở cửa hàng để đăng nhập, chọn và đặt quà. </w:t>
+      </w:r>
+    </w:p>
+    <w:p>
+      <w:pPr>
+        <w:ind w:left="720"/>
+        <w:rPr>
+          <w:rFonts w:cs="Segoe UI"/>
+          <w:color w:val="000000"/>
+        </w:rPr>
+      </w:pPr>
+      <w:r>
+        <w:rPr>
+          <w:rFonts w:cs="Segoe UI"/>
+          <w:color w:val="000000"/>
+        </w:rPr>
+        <w:t>+ B2: trở về trường hợp có đặt quà trước, và nhận quà tại cửa hàng.</w:t>
+      </w:r>
     </w:p>
     <w:p>
       <w:pPr>
@@ -2194,7 +2362,7 @@
                     </pic:cNvPicPr>
                   </pic:nvPicPr>
                   <pic:blipFill>
-                    <a:blip r:embed="rId11">
+                    <a:blip r:embed="rId13">
                       <a:extLst>
                         <a:ext uri="{28A0092B-C50C-407E-A947-70E740481C1C}">
                           <a14:useLocalDpi xmlns:a14="http://schemas.microsoft.com/office/drawing/2010/main" val="0"/>
@@ -2266,96 +2434,6 @@
     <w:p>
       <w:pPr>
         <w:pStyle w:val="ListParagraph"/>
-        <w:rPr>
-          <w:rFonts w:cs="Segoe UI"/>
-          <w:color w:val="000000"/>
-        </w:rPr>
-      </w:pPr>
-      <w:r>
-        <w:rPr>
-          <w:rFonts w:cs="Segoe UI"/>
-          <w:color w:val="000000"/>
-        </w:rPr>
-        <w:t xml:space="preserve">+ </w:t>
-      </w:r>
-      <w:r>
-        <w:rPr>
-          <w:rFonts w:cs="Segoe UI"/>
-          <w:color w:val="000000"/>
-        </w:rPr>
-        <w:t xml:space="preserve">Sau đó, admin sẽ phổ biến thông tin khuyến mãi cho user. </w:t>
-      </w:r>
-    </w:p>
-    <w:p>
-      <w:pPr>
-        <w:pStyle w:val="ListParagraph"/>
-        <w:rPr>
-          <w:rFonts w:cs="Segoe UI"/>
-          <w:color w:val="000000"/>
-        </w:rPr>
-      </w:pPr>
-      <w:r>
-        <w:rPr>
-          <w:rFonts w:cs="Segoe UI"/>
-          <w:color w:val="000000"/>
-        </w:rPr>
-        <w:t xml:space="preserve">+ </w:t>
-      </w:r>
-      <w:r>
-        <w:rPr>
-          <w:rFonts w:cs="Segoe UI"/>
-          <w:color w:val="000000"/>
-        </w:rPr>
-        <w:t xml:space="preserve">User chọn cho mình các món quà muốn đổi. </w:t>
-      </w:r>
-    </w:p>
-    <w:p>
-      <w:pPr>
-        <w:pStyle w:val="ListParagraph"/>
-        <w:rPr>
-          <w:rFonts w:cs="Segoe UI"/>
-          <w:color w:val="000000"/>
-        </w:rPr>
-      </w:pPr>
-      <w:r>
-        <w:rPr>
-          <w:rFonts w:cs="Segoe UI"/>
-          <w:color w:val="000000"/>
-        </w:rPr>
-        <w:t xml:space="preserve">+ </w:t>
-      </w:r>
-      <w:r>
-        <w:rPr>
-          <w:rFonts w:cs="Segoe UI"/>
-          <w:color w:val="000000"/>
-        </w:rPr>
-        <w:t>Admin mở trang “</w:t>
-      </w:r>
-      <w:r>
-        <w:rPr>
-          <w:rFonts w:cs="Segoe UI"/>
-          <w:color w:val="000000"/>
-        </w:rPr>
-        <w:t xml:space="preserve">Exchange </w:t>
-      </w:r>
-      <w:r>
-        <w:rPr>
-          <w:rFonts w:cs="Segoe UI"/>
-          <w:color w:val="000000"/>
-        </w:rPr>
-        <w:t>Awards” của user</w:t>
-      </w:r>
-      <w:r>
-        <w:rPr>
-          <w:rFonts w:cs="Segoe UI"/>
-          <w:color w:val="000000"/>
-        </w:rPr>
-        <w:t xml:space="preserve">, trong đó sẽ liệt kê ra tất cả các món quà hiện tại của shop. Admin lần lượt chọn các món quà mà người dùng muốn đổi, ứng dụng sẽ tự tính tổng số điểm tích lũy bị mất. </w:t>
-      </w:r>
-    </w:p>
-    <w:p>
-      <w:pPr>
-        <w:pStyle w:val="ListParagraph"/>
         <w:jc w:val="center"/>
         <w:rPr>
           <w:rFonts w:cs="Segoe UI"/>
@@ -2384,7 +2462,7 @@
                     </pic:cNvPicPr>
                   </pic:nvPicPr>
                   <pic:blipFill>
-                    <a:blip r:embed="rId15">
+                    <a:blip r:embed="rId19">
                       <a:extLst>
                         <a:ext uri="{28A0092B-C50C-407E-A947-70E740481C1C}">
                           <a14:useLocalDpi xmlns:a14="http://schemas.microsoft.com/office/drawing/2010/main" val="0"/>
@@ -2428,38 +2506,6 @@
     </w:p>
     <w:p>
       <w:pPr>
-        <w:pStyle w:val="ListParagraph"/>
-        <w:rPr>
-          <w:rFonts w:cs="Segoe UI"/>
-          <w:color w:val="000000"/>
-        </w:rPr>
-      </w:pPr>
-      <w:r>
-        <w:rPr>
-          <w:rFonts w:cs="Segoe UI"/>
-          <w:color w:val="000000"/>
-        </w:rPr>
-        <w:t xml:space="preserve">+ Sau khi chọn xong, admin xác nhận lần đầu để chắc chắn rằng các món quà vừa chọn là đúng ý user, cũng như kiểm tra xem user có đủ số điểm để đổi hay không. </w:t>
-      </w:r>
-    </w:p>
-    <w:p>
-      <w:pPr>
-        <w:pStyle w:val="ListParagraph"/>
-        <w:rPr>
-          <w:rFonts w:cs="Segoe UI"/>
-          <w:color w:val="000000"/>
-        </w:rPr>
-      </w:pPr>
-      <w:r>
-        <w:rPr>
-          <w:rFonts w:cs="Segoe UI"/>
-          <w:color w:val="000000"/>
-        </w:rPr>
-        <w:t>+ Sau đó, ứng dụng sẽ mở thêm một ô textbox để người dùng nhập password của tài khoản mình vào, xác nhận rằng họ chính là người muốn đổi quà.</w:t>
-      </w:r>
-    </w:p>
-    <w:p>
-      <w:pPr>
         <w:spacing w:before="0" w:after="160" w:line="259" w:lineRule="auto"/>
         <w:rPr>
           <w:rFonts w:cs="Segoe UI"/>
@@ -2512,7 +2558,7 @@
                     </pic:cNvPicPr>
                   </pic:nvPicPr>
                   <pic:blipFill>
-                    <a:blip r:embed="rId17" cstate="print">
+                    <a:blip r:embed="rId21" cstate="print">
                       <a:extLst>
                         <a:ext uri="{28A0092B-C50C-407E-A947-70E740481C1C}">
                           <a14:useLocalDpi xmlns:a14="http://schemas.microsoft.com/office/drawing/2010/main" val="0"/>
@@ -2601,8 +2647,8 @@
       </w:pPr>
     </w:p>
     <w:sectPr>
-      <w:headerReference w:type="default" r:id="rId18"/>
-      <w:footerReference w:type="default" r:id="rId19"/>
+      <w:headerReference w:type="default" r:id="rId22"/>
+      <w:footerReference w:type="default" r:id="rId23"/>
       <w:pgSz w:w="12240" w:h="15840"/>
       <w:pgMar w:top="1080" w:right="1080" w:bottom="1080" w:left="1080" w:header="720" w:footer="720" w:gutter="0"/>
       <w:cols w:space="720"/>
@@ -2725,7 +2771,7 @@
               <w:color w:val="FFFFFF" w:themeColor="background1"/>
               <w:sz w:val="24"/>
             </w:rPr>
-            <w:t>13</w:t>
+            <w:t>14</w:t>
           </w:r>
           <w:r>
             <w:rPr>
@@ -3301,6 +3347,119 @@
     </w:lvl>
   </w:abstractNum>
   <w:abstractNum w:abstractNumId="4">
+    <w:nsid w:val="18564A1A"/>
+    <w:multiLevelType w:val="hybridMultilevel"/>
+    <w:tmpl w:val="1E702DEE"/>
+    <w:lvl w:ilvl="0" w:tplc="04090001">
+      <w:start w:val="1"/>
+      <w:numFmt w:val="bullet"/>
+      <w:lvlText w:val=""/>
+      <w:lvlJc w:val="left"/>
+      <w:pPr>
+        <w:ind w:left="1440" w:hanging="360"/>
+      </w:pPr>
+      <w:rPr>
+        <w:rFonts w:ascii="Symbol" w:hAnsi="Symbol" w:hint="default"/>
+      </w:rPr>
+    </w:lvl>
+    <w:lvl w:ilvl="1" w:tplc="04090003" w:tentative="1">
+      <w:start w:val="1"/>
+      <w:numFmt w:val="bullet"/>
+      <w:lvlText w:val="o"/>
+      <w:lvlJc w:val="left"/>
+      <w:pPr>
+        <w:ind w:left="2160" w:hanging="360"/>
+      </w:pPr>
+      <w:rPr>
+        <w:rFonts w:ascii="Courier New" w:hAnsi="Courier New" w:cs="Courier New" w:hint="default"/>
+      </w:rPr>
+    </w:lvl>
+    <w:lvl w:ilvl="2" w:tplc="04090005" w:tentative="1">
+      <w:start w:val="1"/>
+      <w:numFmt w:val="bullet"/>
+      <w:lvlText w:val=""/>
+      <w:lvlJc w:val="left"/>
+      <w:pPr>
+        <w:ind w:left="2880" w:hanging="360"/>
+      </w:pPr>
+      <w:rPr>
+        <w:rFonts w:ascii="Wingdings" w:hAnsi="Wingdings" w:hint="default"/>
+      </w:rPr>
+    </w:lvl>
+    <w:lvl w:ilvl="3" w:tplc="04090001" w:tentative="1">
+      <w:start w:val="1"/>
+      <w:numFmt w:val="bullet"/>
+      <w:lvlText w:val=""/>
+      <w:lvlJc w:val="left"/>
+      <w:pPr>
+        <w:ind w:left="3600" w:hanging="360"/>
+      </w:pPr>
+      <w:rPr>
+        <w:rFonts w:ascii="Symbol" w:hAnsi="Symbol" w:hint="default"/>
+      </w:rPr>
+    </w:lvl>
+    <w:lvl w:ilvl="4" w:tplc="04090003" w:tentative="1">
+      <w:start w:val="1"/>
+      <w:numFmt w:val="bullet"/>
+      <w:lvlText w:val="o"/>
+      <w:lvlJc w:val="left"/>
+      <w:pPr>
+        <w:ind w:left="4320" w:hanging="360"/>
+      </w:pPr>
+      <w:rPr>
+        <w:rFonts w:ascii="Courier New" w:hAnsi="Courier New" w:cs="Courier New" w:hint="default"/>
+      </w:rPr>
+    </w:lvl>
+    <w:lvl w:ilvl="5" w:tplc="04090005" w:tentative="1">
+      <w:start w:val="1"/>
+      <w:numFmt w:val="bullet"/>
+      <w:lvlText w:val=""/>
+      <w:lvlJc w:val="left"/>
+      <w:pPr>
+        <w:ind w:left="5040" w:hanging="360"/>
+      </w:pPr>
+      <w:rPr>
+        <w:rFonts w:ascii="Wingdings" w:hAnsi="Wingdings" w:hint="default"/>
+      </w:rPr>
+    </w:lvl>
+    <w:lvl w:ilvl="6" w:tplc="04090001" w:tentative="1">
+      <w:start w:val="1"/>
+      <w:numFmt w:val="bullet"/>
+      <w:lvlText w:val=""/>
+      <w:lvlJc w:val="left"/>
+      <w:pPr>
+        <w:ind w:left="5760" w:hanging="360"/>
+      </w:pPr>
+      <w:rPr>
+        <w:rFonts w:ascii="Symbol" w:hAnsi="Symbol" w:hint="default"/>
+      </w:rPr>
+    </w:lvl>
+    <w:lvl w:ilvl="7" w:tplc="04090003" w:tentative="1">
+      <w:start w:val="1"/>
+      <w:numFmt w:val="bullet"/>
+      <w:lvlText w:val="o"/>
+      <w:lvlJc w:val="left"/>
+      <w:pPr>
+        <w:ind w:left="6480" w:hanging="360"/>
+      </w:pPr>
+      <w:rPr>
+        <w:rFonts w:ascii="Courier New" w:hAnsi="Courier New" w:cs="Courier New" w:hint="default"/>
+      </w:rPr>
+    </w:lvl>
+    <w:lvl w:ilvl="8" w:tplc="04090005" w:tentative="1">
+      <w:start w:val="1"/>
+      <w:numFmt w:val="bullet"/>
+      <w:lvlText w:val=""/>
+      <w:lvlJc w:val="left"/>
+      <w:pPr>
+        <w:ind w:left="7200" w:hanging="360"/>
+      </w:pPr>
+      <w:rPr>
+        <w:rFonts w:ascii="Wingdings" w:hAnsi="Wingdings" w:hint="default"/>
+      </w:rPr>
+    </w:lvl>
+  </w:abstractNum>
+  <w:abstractNum w:abstractNumId="5">
     <w:nsid w:val="1C6B6467"/>
     <w:multiLevelType w:val="hybridMultilevel"/>
     <w:tmpl w:val="15B8A9AA"/>
@@ -3412,7 +3571,7 @@
       </w:rPr>
     </w:lvl>
   </w:abstractNum>
-  <w:abstractNum w:abstractNumId="5">
+  <w:abstractNum w:abstractNumId="6">
     <w:nsid w:val="1DAC7D9A"/>
     <w:multiLevelType w:val="hybridMultilevel"/>
     <w:tmpl w:val="B0B6E992"/>
@@ -3501,7 +3660,7 @@
       </w:pPr>
     </w:lvl>
   </w:abstractNum>
-  <w:abstractNum w:abstractNumId="6">
+  <w:abstractNum w:abstractNumId="7">
     <w:nsid w:val="1DE22672"/>
     <w:multiLevelType w:val="hybridMultilevel"/>
     <w:tmpl w:val="E59657FE"/>
@@ -3613,7 +3772,7 @@
       </w:rPr>
     </w:lvl>
   </w:abstractNum>
-  <w:abstractNum w:abstractNumId="7">
+  <w:abstractNum w:abstractNumId="8">
     <w:nsid w:val="22F429F7"/>
     <w:multiLevelType w:val="hybridMultilevel"/>
     <w:tmpl w:val="6C50D8F0"/>
@@ -3725,7 +3884,7 @@
       </w:rPr>
     </w:lvl>
   </w:abstractNum>
-  <w:abstractNum w:abstractNumId="8">
+  <w:abstractNum w:abstractNumId="9">
     <w:nsid w:val="24050F22"/>
     <w:multiLevelType w:val="hybridMultilevel"/>
     <w:tmpl w:val="90E2A62E"/>
@@ -3838,7 +3997,7 @@
       </w:rPr>
     </w:lvl>
   </w:abstractNum>
-  <w:abstractNum w:abstractNumId="9">
+  <w:abstractNum w:abstractNumId="10">
     <w:nsid w:val="28D778C6"/>
     <w:multiLevelType w:val="hybridMultilevel"/>
     <w:tmpl w:val="50D8CFB0"/>
@@ -3951,7 +4110,7 @@
       </w:rPr>
     </w:lvl>
   </w:abstractNum>
-  <w:abstractNum w:abstractNumId="10">
+  <w:abstractNum w:abstractNumId="11">
     <w:nsid w:val="2CF31BAA"/>
     <w:multiLevelType w:val="hybridMultilevel"/>
     <w:tmpl w:val="76DA0E42"/>
@@ -4063,7 +4222,7 @@
       </w:rPr>
     </w:lvl>
   </w:abstractNum>
-  <w:abstractNum w:abstractNumId="11">
+  <w:abstractNum w:abstractNumId="12">
     <w:nsid w:val="2DDD2A8B"/>
     <w:multiLevelType w:val="hybridMultilevel"/>
     <w:tmpl w:val="BC221EBE"/>
@@ -4175,7 +4334,7 @@
       </w:rPr>
     </w:lvl>
   </w:abstractNum>
-  <w:abstractNum w:abstractNumId="12">
+  <w:abstractNum w:abstractNumId="13">
     <w:nsid w:val="336B3C69"/>
     <w:multiLevelType w:val="hybridMultilevel"/>
     <w:tmpl w:val="EED03ECE"/>
@@ -4287,7 +4446,7 @@
       </w:rPr>
     </w:lvl>
   </w:abstractNum>
-  <w:abstractNum w:abstractNumId="13">
+  <w:abstractNum w:abstractNumId="14">
     <w:nsid w:val="387C33DE"/>
     <w:multiLevelType w:val="hybridMultilevel"/>
     <w:tmpl w:val="03B6DAE8"/>
@@ -4376,7 +4535,7 @@
       </w:pPr>
     </w:lvl>
   </w:abstractNum>
-  <w:abstractNum w:abstractNumId="14">
+  <w:abstractNum w:abstractNumId="15">
     <w:nsid w:val="38850F39"/>
     <w:multiLevelType w:val="hybridMultilevel"/>
     <w:tmpl w:val="9C584802"/>
@@ -4488,7 +4647,7 @@
       </w:rPr>
     </w:lvl>
   </w:abstractNum>
-  <w:abstractNum w:abstractNumId="15">
+  <w:abstractNum w:abstractNumId="16">
     <w:nsid w:val="3D9C4838"/>
     <w:multiLevelType w:val="hybridMultilevel"/>
     <w:tmpl w:val="1346CAAA"/>
@@ -4600,7 +4759,7 @@
       </w:rPr>
     </w:lvl>
   </w:abstractNum>
-  <w:abstractNum w:abstractNumId="16">
+  <w:abstractNum w:abstractNumId="17">
     <w:nsid w:val="417A37B4"/>
     <w:multiLevelType w:val="hybridMultilevel"/>
     <w:tmpl w:val="5AF2554A"/>
@@ -4713,7 +4872,7 @@
       </w:rPr>
     </w:lvl>
   </w:abstractNum>
-  <w:abstractNum w:abstractNumId="17">
+  <w:abstractNum w:abstractNumId="18">
     <w:nsid w:val="43AE3CE0"/>
     <w:multiLevelType w:val="hybridMultilevel"/>
     <w:tmpl w:val="56CAF8B8"/>
@@ -4802,7 +4961,7 @@
       </w:pPr>
     </w:lvl>
   </w:abstractNum>
-  <w:abstractNum w:abstractNumId="18">
+  <w:abstractNum w:abstractNumId="19">
     <w:nsid w:val="43BD6288"/>
     <w:multiLevelType w:val="hybridMultilevel"/>
     <w:tmpl w:val="4F9A5F66"/>
@@ -4914,7 +5073,7 @@
       </w:rPr>
     </w:lvl>
   </w:abstractNum>
-  <w:abstractNum w:abstractNumId="19">
+  <w:abstractNum w:abstractNumId="20">
     <w:nsid w:val="490B7BFA"/>
     <w:multiLevelType w:val="hybridMultilevel"/>
     <w:tmpl w:val="8AFEBEA8"/>
@@ -5027,7 +5186,7 @@
       </w:rPr>
     </w:lvl>
   </w:abstractNum>
-  <w:abstractNum w:abstractNumId="20">
+  <w:abstractNum w:abstractNumId="21">
     <w:nsid w:val="4AFC6402"/>
     <w:multiLevelType w:val="hybridMultilevel"/>
     <w:tmpl w:val="BF78D318"/>
@@ -5140,7 +5299,7 @@
       </w:rPr>
     </w:lvl>
   </w:abstractNum>
-  <w:abstractNum w:abstractNumId="21">
+  <w:abstractNum w:abstractNumId="22">
     <w:nsid w:val="4B595681"/>
     <w:multiLevelType w:val="hybridMultilevel"/>
     <w:tmpl w:val="9F8C4870"/>
@@ -5253,7 +5412,7 @@
       </w:rPr>
     </w:lvl>
   </w:abstractNum>
-  <w:abstractNum w:abstractNumId="22">
+  <w:abstractNum w:abstractNumId="23">
     <w:nsid w:val="4BCA59E2"/>
     <w:multiLevelType w:val="hybridMultilevel"/>
     <w:tmpl w:val="E32E1DDC"/>
@@ -5365,7 +5524,7 @@
       </w:rPr>
     </w:lvl>
   </w:abstractNum>
-  <w:abstractNum w:abstractNumId="23">
+  <w:abstractNum w:abstractNumId="24">
     <w:nsid w:val="520B3455"/>
     <w:multiLevelType w:val="multilevel"/>
     <w:tmpl w:val="ABF0CA9E"/>
@@ -5454,7 +5613,7 @@
       </w:pPr>
     </w:lvl>
   </w:abstractNum>
-  <w:abstractNum w:abstractNumId="24">
+  <w:abstractNum w:abstractNumId="25">
     <w:nsid w:val="52DF6C79"/>
     <w:multiLevelType w:val="hybridMultilevel"/>
     <w:tmpl w:val="A538EF8A"/>
@@ -5567,7 +5726,7 @@
       </w:rPr>
     </w:lvl>
   </w:abstractNum>
-  <w:abstractNum w:abstractNumId="25">
+  <w:abstractNum w:abstractNumId="26">
     <w:nsid w:val="55420F41"/>
     <w:multiLevelType w:val="hybridMultilevel"/>
     <w:tmpl w:val="E7424E6A"/>
@@ -5679,7 +5838,7 @@
       </w:rPr>
     </w:lvl>
   </w:abstractNum>
-  <w:abstractNum w:abstractNumId="26">
+  <w:abstractNum w:abstractNumId="27">
     <w:nsid w:val="5B9E0216"/>
     <w:multiLevelType w:val="hybridMultilevel"/>
     <w:tmpl w:val="60F4F7A2"/>
@@ -5792,7 +5951,7 @@
       </w:rPr>
     </w:lvl>
   </w:abstractNum>
-  <w:abstractNum w:abstractNumId="27">
+  <w:abstractNum w:abstractNumId="28">
     <w:nsid w:val="5DAA06E0"/>
     <w:multiLevelType w:val="hybridMultilevel"/>
     <w:tmpl w:val="5A2E30A6"/>
@@ -5904,7 +6063,7 @@
       </w:rPr>
     </w:lvl>
   </w:abstractNum>
-  <w:abstractNum w:abstractNumId="28">
+  <w:abstractNum w:abstractNumId="29">
     <w:nsid w:val="612A6495"/>
     <w:multiLevelType w:val="hybridMultilevel"/>
     <w:tmpl w:val="03AAF32C"/>
@@ -6016,7 +6175,7 @@
       </w:rPr>
     </w:lvl>
   </w:abstractNum>
-  <w:abstractNum w:abstractNumId="29">
+  <w:abstractNum w:abstractNumId="30">
     <w:nsid w:val="61444C39"/>
     <w:multiLevelType w:val="multilevel"/>
     <w:tmpl w:val="DDA48C2C"/>
@@ -6130,7 +6289,7 @@
       </w:rPr>
     </w:lvl>
   </w:abstractNum>
-  <w:abstractNum w:abstractNumId="30">
+  <w:abstractNum w:abstractNumId="31">
     <w:nsid w:val="62906BE4"/>
     <w:multiLevelType w:val="hybridMultilevel"/>
     <w:tmpl w:val="9EEEB992"/>
@@ -6243,7 +6402,7 @@
       </w:rPr>
     </w:lvl>
   </w:abstractNum>
-  <w:abstractNum w:abstractNumId="31">
+  <w:abstractNum w:abstractNumId="32">
     <w:nsid w:val="66D40F73"/>
     <w:multiLevelType w:val="hybridMultilevel"/>
     <w:tmpl w:val="C192AECC"/>
@@ -6356,7 +6515,7 @@
       </w:rPr>
     </w:lvl>
   </w:abstractNum>
-  <w:abstractNum w:abstractNumId="32">
+  <w:abstractNum w:abstractNumId="33">
     <w:nsid w:val="67B00D89"/>
     <w:multiLevelType w:val="hybridMultilevel"/>
     <w:tmpl w:val="A0ECF6C2"/>
@@ -6468,7 +6627,7 @@
       </w:rPr>
     </w:lvl>
   </w:abstractNum>
-  <w:abstractNum w:abstractNumId="33">
+  <w:abstractNum w:abstractNumId="34">
     <w:nsid w:val="6AC42264"/>
     <w:multiLevelType w:val="hybridMultilevel"/>
     <w:tmpl w:val="27705406"/>
@@ -6580,7 +6739,7 @@
       </w:rPr>
     </w:lvl>
   </w:abstractNum>
-  <w:abstractNum w:abstractNumId="34">
+  <w:abstractNum w:abstractNumId="35">
     <w:nsid w:val="6D924D66"/>
     <w:multiLevelType w:val="hybridMultilevel"/>
     <w:tmpl w:val="1FD6D5F6"/>
@@ -6692,7 +6851,7 @@
       </w:rPr>
     </w:lvl>
   </w:abstractNum>
-  <w:abstractNum w:abstractNumId="35">
+  <w:abstractNum w:abstractNumId="36">
     <w:nsid w:val="7336214B"/>
     <w:multiLevelType w:val="hybridMultilevel"/>
     <w:tmpl w:val="F3BE5D5E"/>
@@ -6804,7 +6963,7 @@
       </w:rPr>
     </w:lvl>
   </w:abstractNum>
-  <w:abstractNum w:abstractNumId="36">
+  <w:abstractNum w:abstractNumId="37">
     <w:nsid w:val="78E001B2"/>
     <w:multiLevelType w:val="hybridMultilevel"/>
     <w:tmpl w:val="575A8C32"/>
@@ -6917,7 +7076,7 @@
       </w:rPr>
     </w:lvl>
   </w:abstractNum>
-  <w:abstractNum w:abstractNumId="37">
+  <w:abstractNum w:abstractNumId="38">
     <w:nsid w:val="79B44B95"/>
     <w:multiLevelType w:val="hybridMultilevel"/>
     <w:tmpl w:val="94481E90"/>
@@ -7030,7 +7189,7 @@
       </w:rPr>
     </w:lvl>
   </w:abstractNum>
-  <w:abstractNum w:abstractNumId="38">
+  <w:abstractNum w:abstractNumId="39">
     <w:nsid w:val="7B3567E8"/>
     <w:multiLevelType w:val="hybridMultilevel"/>
     <w:tmpl w:val="376A6C5C"/>
@@ -7142,7 +7301,7 @@
       </w:rPr>
     </w:lvl>
   </w:abstractNum>
-  <w:abstractNum w:abstractNumId="39">
+  <w:abstractNum w:abstractNumId="40">
     <w:nsid w:val="7FF77356"/>
     <w:multiLevelType w:val="hybridMultilevel"/>
     <w:tmpl w:val="BBC28ACC"/>
@@ -7256,124 +7415,127 @@
     </w:lvl>
   </w:abstractNum>
   <w:num w:numId="1">
-    <w:abstractNumId w:val="29"/>
+    <w:abstractNumId w:val="30"/>
   </w:num>
   <w:num w:numId="2">
-    <w:abstractNumId w:val="8"/>
+    <w:abstractNumId w:val="9"/>
   </w:num>
   <w:num w:numId="3">
-    <w:abstractNumId w:val="9"/>
+    <w:abstractNumId w:val="10"/>
   </w:num>
   <w:num w:numId="4">
-    <w:abstractNumId w:val="12"/>
+    <w:abstractNumId w:val="13"/>
   </w:num>
   <w:num w:numId="5">
-    <w:abstractNumId w:val="20"/>
+    <w:abstractNumId w:val="21"/>
   </w:num>
   <w:num w:numId="6">
-    <w:abstractNumId w:val="4"/>
+    <w:abstractNumId w:val="5"/>
   </w:num>
   <w:num w:numId="7">
     <w:abstractNumId w:val="0"/>
   </w:num>
   <w:num w:numId="8">
-    <w:abstractNumId w:val="38"/>
+    <w:abstractNumId w:val="39"/>
   </w:num>
   <w:num w:numId="9">
-    <w:abstractNumId w:val="34"/>
+    <w:abstractNumId w:val="35"/>
   </w:num>
   <w:num w:numId="10">
-    <w:abstractNumId w:val="31"/>
+    <w:abstractNumId w:val="32"/>
   </w:num>
   <w:num w:numId="11">
-    <w:abstractNumId w:val="35"/>
+    <w:abstractNumId w:val="36"/>
   </w:num>
   <w:num w:numId="12">
     <w:abstractNumId w:val="1"/>
   </w:num>
   <w:num w:numId="13">
-    <w:abstractNumId w:val="13"/>
+    <w:abstractNumId w:val="14"/>
   </w:num>
   <w:num w:numId="14">
-    <w:abstractNumId w:val="17"/>
+    <w:abstractNumId w:val="18"/>
   </w:num>
   <w:num w:numId="15">
-    <w:abstractNumId w:val="24"/>
+    <w:abstractNumId w:val="25"/>
   </w:num>
   <w:num w:numId="16">
     <w:abstractNumId w:val="2"/>
   </w:num>
   <w:num w:numId="17">
-    <w:abstractNumId w:val="5"/>
+    <w:abstractNumId w:val="6"/>
   </w:num>
   <w:num w:numId="18">
-    <w:abstractNumId w:val="33"/>
+    <w:abstractNumId w:val="34"/>
   </w:num>
   <w:num w:numId="19">
     <w:abstractNumId w:val="3"/>
   </w:num>
   <w:num w:numId="20">
+    <w:abstractNumId w:val="27"/>
+  </w:num>
+  <w:num w:numId="21">
+    <w:abstractNumId w:val="23"/>
+  </w:num>
+  <w:num w:numId="22">
+    <w:abstractNumId w:val="7"/>
+  </w:num>
+  <w:num w:numId="23">
+    <w:abstractNumId w:val="29"/>
+  </w:num>
+  <w:num w:numId="24">
+    <w:abstractNumId w:val="38"/>
+  </w:num>
+  <w:num w:numId="25">
+    <w:abstractNumId w:val="11"/>
+  </w:num>
+  <w:num w:numId="26">
+    <w:abstractNumId w:val="15"/>
+  </w:num>
+  <w:num w:numId="27">
+    <w:abstractNumId w:val="24"/>
+  </w:num>
+  <w:num w:numId="28">
+    <w:abstractNumId w:val="20"/>
+  </w:num>
+  <w:num w:numId="29">
+    <w:abstractNumId w:val="28"/>
+  </w:num>
+  <w:num w:numId="30">
+    <w:abstractNumId w:val="33"/>
+  </w:num>
+  <w:num w:numId="31">
+    <w:abstractNumId w:val="31"/>
+  </w:num>
+  <w:num w:numId="32">
+    <w:abstractNumId w:val="8"/>
+  </w:num>
+  <w:num w:numId="33">
+    <w:abstractNumId w:val="17"/>
+  </w:num>
+  <w:num w:numId="34">
+    <w:abstractNumId w:val="19"/>
+  </w:num>
+  <w:num w:numId="35">
     <w:abstractNumId w:val="26"/>
   </w:num>
-  <w:num w:numId="21">
+  <w:num w:numId="36">
+    <w:abstractNumId w:val="16"/>
+  </w:num>
+  <w:num w:numId="37">
+    <w:abstractNumId w:val="12"/>
+  </w:num>
+  <w:num w:numId="38">
+    <w:abstractNumId w:val="40"/>
+  </w:num>
+  <w:num w:numId="39">
+    <w:abstractNumId w:val="37"/>
+  </w:num>
+  <w:num w:numId="40">
     <w:abstractNumId w:val="22"/>
   </w:num>
-  <w:num w:numId="22">
-    <w:abstractNumId w:val="6"/>
-  </w:num>
-  <w:num w:numId="23">
-    <w:abstractNumId w:val="28"/>
-  </w:num>
-  <w:num w:numId="24">
-    <w:abstractNumId w:val="37"/>
-  </w:num>
-  <w:num w:numId="25">
-    <w:abstractNumId w:val="10"/>
-  </w:num>
-  <w:num w:numId="26">
-    <w:abstractNumId w:val="14"/>
-  </w:num>
-  <w:num w:numId="27">
-    <w:abstractNumId w:val="23"/>
-  </w:num>
-  <w:num w:numId="28">
-    <w:abstractNumId w:val="19"/>
-  </w:num>
-  <w:num w:numId="29">
-    <w:abstractNumId w:val="27"/>
-  </w:num>
-  <w:num w:numId="30">
-    <w:abstractNumId w:val="32"/>
-  </w:num>
-  <w:num w:numId="31">
-    <w:abstractNumId w:val="30"/>
-  </w:num>
-  <w:num w:numId="32">
-    <w:abstractNumId w:val="7"/>
-  </w:num>
-  <w:num w:numId="33">
-    <w:abstractNumId w:val="16"/>
-  </w:num>
-  <w:num w:numId="34">
-    <w:abstractNumId w:val="18"/>
-  </w:num>
-  <w:num w:numId="35">
-    <w:abstractNumId w:val="25"/>
-  </w:num>
-  <w:num w:numId="36">
-    <w:abstractNumId w:val="15"/>
-  </w:num>
-  <w:num w:numId="37">
-    <w:abstractNumId w:val="11"/>
-  </w:num>
-  <w:num w:numId="38">
-    <w:abstractNumId w:val="39"/>
-  </w:num>
-  <w:num w:numId="39">
-    <w:abstractNumId w:val="36"/>
-  </w:num>
-  <w:num w:numId="40">
-    <w:abstractNumId w:val="21"/>
+  <w:num w:numId="41">
+    <w:abstractNumId w:val="4"/>
   </w:num>
 </w:numbering>
 </file>
@@ -8243,7 +8405,7 @@
 </file>
 
 <file path=customXml/itemProps1.xml><?xml version="1.0" encoding="utf-8"?>
-<ds:datastoreItem xmlns:ds="http://schemas.openxmlformats.org/officeDocument/2006/customXml" ds:itemID="{A81ABFB6-4203-4BB4-87EE-C23145B6CB41}">
+<ds:datastoreItem xmlns:ds="http://schemas.openxmlformats.org/officeDocument/2006/customXml" ds:itemID="{766955A3-BA30-4C82-BC1C-E4402B0FA9AA}">
   <ds:schemaRefs>
     <ds:schemaRef ds:uri="http://schemas.openxmlformats.org/officeDocument/2006/bibliography"/>
   </ds:schemaRefs>

</xml_diff>